<commit_message>
radicaccion, acuerdo de conclusion, asignacion lider y analista
</commit_message>
<xml_diff>
--- a/public/bases-word/AC/LEGALIDAD/AC_PAR_01.docx
+++ b/public/bases-word/AC/LEGALIDAD/AC_PAR_01.docx
@@ -1394,6 +1394,7 @@
                 <w:rFonts w:ascii="Arial" w:eastAsia="Arial" w:hAnsi="Arial" w:cs="Arial"/>
                 <w:sz w:val="16"/>
                 <w:szCs w:val="16"/>
+                <w:u w:val="single"/>
               </w:rPr>
             </w:pPr>
             <w:r>
@@ -1402,8 +1403,10 @@
                 <w:sz w:val="16"/>
                 <w:szCs w:val="16"/>
               </w:rPr>
-              <w:t>${entidad}</w:t>
+              <w:t>${entidad01}</w:t>
             </w:r>
+            <w:bookmarkStart w:id="25" w:name="_GoBack"/>
+            <w:bookmarkEnd w:id="25"/>
           </w:p>
         </w:tc>
         <w:tc>
@@ -1572,17 +1575,7 @@
                 <w:sz w:val="16"/>
                 <w:szCs w:val="16"/>
               </w:rPr>
-              <w:t xml:space="preserve"> del ${anio03</w:t>
-            </w:r>
-            <w:bookmarkStart w:id="25" w:name="_GoBack"/>
-            <w:bookmarkEnd w:id="25"/>
-            <w:r>
-              <w:rPr>
-                <w:rFonts w:ascii="Arial" w:eastAsia="Arial" w:hAnsi="Arial" w:cs="Arial"/>
-                <w:sz w:val="16"/>
-                <w:szCs w:val="16"/>
-              </w:rPr>
-              <w:t>}</w:t>
+              <w:t xml:space="preserve"> del ${anio03}</w:t>
             </w:r>
           </w:p>
         </w:tc>
@@ -4655,7 +4648,7 @@
 </file>
 
 <file path=customXml/itemProps1.xml><?xml version="1.0" encoding="utf-8"?>
-<ds:datastoreItem xmlns:ds="http://schemas.openxmlformats.org/officeDocument/2006/customXml" ds:itemID="{DB6A508E-1A0C-4B8C-9567-91F121573AFE}">
+<ds:datastoreItem xmlns:ds="http://schemas.openxmlformats.org/officeDocument/2006/customXml" ds:itemID="{0D7217F7-26B1-48A1-86D4-139DEB4BF0A6}">
   <ds:schemaRefs>
     <ds:schemaRef ds:uri="http://schemas.openxmlformats.org/officeDocument/2006/bibliography"/>
   </ds:schemaRefs>

</xml_diff>